<commit_message>
cont engingeering disaster paper
</commit_message>
<xml_diff>
--- a/HST 318/Engineering Disaster Paper.docx
+++ b/HST 318/Engineering Disaster Paper.docx
@@ -87,6 +87,13 @@
           <w:sz w:val="24"/>
         </w:rPr>
       </w:pPr>
+      <w:r>
+        <w:rPr>
+          <w:rFonts w:ascii="Times New Roman" w:hAnsi="Times New Roman" w:cs="Times New Roman"/>
+          <w:sz w:val="24"/>
+        </w:rPr>
+        <w:t>[1]</w:t>
+      </w:r>
     </w:p>
     <w:p>
       <w:pPr>
@@ -156,6 +163,13 @@
           <w:sz w:val="24"/>
         </w:rPr>
       </w:pPr>
+      <w:r>
+        <w:rPr>
+          <w:rFonts w:ascii="Times New Roman" w:hAnsi="Times New Roman" w:cs="Times New Roman"/>
+          <w:sz w:val="24"/>
+        </w:rPr>
+        <w:t>[2] letter</w:t>
+      </w:r>
     </w:p>
     <w:p>
       <w:pPr>
@@ -273,7 +287,23 @@
           <w:rFonts w:ascii="Times New Roman" w:hAnsi="Times New Roman" w:cs="Times New Roman"/>
           <w:sz w:val="24"/>
         </w:rPr>
-        <w:t xml:space="preserve">2 demonstration “voyages”/days beforehand, </w:t>
+        <w:t xml:space="preserve">2 </w:t>
+      </w:r>
+      <w:proofErr w:type="gramStart"/>
+      <w:r>
+        <w:rPr>
+          <w:rFonts w:ascii="Times New Roman" w:hAnsi="Times New Roman" w:cs="Times New Roman"/>
+          <w:sz w:val="24"/>
+        </w:rPr>
+        <w:t>demonstration</w:t>
+      </w:r>
+      <w:proofErr w:type="gramEnd"/>
+      <w:r>
+        <w:rPr>
+          <w:rFonts w:ascii="Times New Roman" w:hAnsi="Times New Roman" w:cs="Times New Roman"/>
+          <w:sz w:val="24"/>
+        </w:rPr>
+        <w:t xml:space="preserve"> “voyages”/days beforehand, </w:t>
       </w:r>
       <w:r>
         <w:rPr>
@@ -282,8 +312,85 @@
         </w:rPr>
         <w:t>gun was of New York Manufacture, Oregon was British and had crack fixed</w:t>
       </w:r>
+    </w:p>
+    <w:p>
+      <w:pPr>
+        <w:rPr>
+          <w:rFonts w:ascii="Times New Roman" w:hAnsi="Times New Roman" w:cs="Times New Roman"/>
+          <w:sz w:val="24"/>
+        </w:rPr>
+      </w:pPr>
+      <w:r>
+        <w:rPr>
+          <w:rFonts w:ascii="Times New Roman" w:hAnsi="Times New Roman" w:cs="Times New Roman"/>
+          <w:i/>
+          <w:sz w:val="24"/>
+        </w:rPr>
+        <w:t>1 lead in note at end</w:t>
+      </w:r>
+    </w:p>
+    <w:p>
+      <w:pPr>
+        <w:rPr>
+          <w:rFonts w:ascii="Times New Roman" w:hAnsi="Times New Roman" w:cs="Times New Roman"/>
+          <w:sz w:val="24"/>
+        </w:rPr>
+      </w:pPr>
+      <w:r>
+        <w:rPr>
+          <w:rFonts w:ascii="Times New Roman" w:hAnsi="Times New Roman" w:cs="Times New Roman"/>
+          <w:sz w:val="24"/>
+        </w:rPr>
+        <w:t>[3] Princeton &amp; Peacemaker Study</w:t>
+      </w:r>
+    </w:p>
+    <w:p>
+      <w:pPr>
+        <w:rPr>
+          <w:rFonts w:ascii="Times New Roman" w:hAnsi="Times New Roman" w:cs="Times New Roman"/>
+          <w:sz w:val="24"/>
+        </w:rPr>
+      </w:pPr>
+      <w:r>
+        <w:rPr>
+          <w:rFonts w:ascii="Times New Roman" w:hAnsi="Times New Roman" w:cs="Times New Roman"/>
+          <w:sz w:val="24"/>
+        </w:rPr>
+        <w:t>“epoch making”</w:t>
+      </w:r>
+    </w:p>
+    <w:p>
+      <w:pPr>
+        <w:rPr>
+          <w:rFonts w:ascii="Times New Roman" w:hAnsi="Times New Roman" w:cs="Times New Roman"/>
+          <w:sz w:val="24"/>
+        </w:rPr>
+      </w:pPr>
+      <w:r>
+        <w:rPr>
+          <w:rFonts w:ascii="Times New Roman" w:hAnsi="Times New Roman" w:cs="Times New Roman"/>
+          <w:sz w:val="24"/>
+        </w:rPr>
+        <w:t>Wrought iron, not cast, joint effort ordered by Stockton</w:t>
+      </w:r>
+    </w:p>
+    <w:p>
+      <w:pPr>
+        <w:rPr>
+          <w:rFonts w:ascii="Times New Roman" w:hAnsi="Times New Roman" w:cs="Times New Roman"/>
+          <w:sz w:val="24"/>
+        </w:rPr>
+      </w:pPr>
       <w:bookmarkStart w:id="0" w:name="_GoBack"/>
       <w:bookmarkEnd w:id="0"/>
+    </w:p>
+    <w:p>
+      <w:pPr>
+        <w:rPr>
+          <w:rFonts w:ascii="Times New Roman" w:hAnsi="Times New Roman" w:cs="Times New Roman"/>
+          <w:sz w:val="24"/>
+        </w:rPr>
+      </w:pPr>
     </w:p>
     <w:sectPr>
       <w:pgSz w:w="12240" w:h="15840"/>

</xml_diff>

<commit_message>
deflection data and work on paper notes
</commit_message>
<xml_diff>
--- a/HST 318/Engineering Disaster Paper.docx
+++ b/HST 318/Engineering Disaster Paper.docx
@@ -107,23 +107,7 @@
           <w:rFonts w:ascii="Times New Roman" w:hAnsi="Times New Roman" w:cs="Times New Roman"/>
           <w:sz w:val="24"/>
         </w:rPr>
-        <w:t xml:space="preserve">Ship and cannon of new design, cannon imported, </w:t>
-      </w:r>
-      <w:proofErr w:type="spellStart"/>
-      <w:r>
-        <w:rPr>
-          <w:rFonts w:ascii="Times New Roman" w:hAnsi="Times New Roman" w:cs="Times New Roman"/>
-          <w:sz w:val="24"/>
-        </w:rPr>
-        <w:t>ericsson</w:t>
-      </w:r>
-      <w:proofErr w:type="spellEnd"/>
-      <w:r>
-        <w:rPr>
-          <w:rFonts w:ascii="Times New Roman" w:hAnsi="Times New Roman" w:cs="Times New Roman"/>
-          <w:sz w:val="24"/>
-        </w:rPr>
-        <w:t xml:space="preserve"> not happy with Peacemaker but S</w:t>
+        <w:t>Ship and cannon of new design, cannon imported, ericsson not happy with Peacemaker but S</w:t>
       </w:r>
       <w:r>
         <w:rPr>
@@ -137,23 +121,7 @@
           <w:rFonts w:ascii="Times New Roman" w:hAnsi="Times New Roman" w:cs="Times New Roman"/>
           <w:sz w:val="24"/>
         </w:rPr>
-        <w:t xml:space="preserve"> wanted it fitted, no one help responsible, S relieved of </w:t>
-      </w:r>
-      <w:proofErr w:type="spellStart"/>
-      <w:r>
-        <w:rPr>
-          <w:rFonts w:ascii="Times New Roman" w:hAnsi="Times New Roman" w:cs="Times New Roman"/>
-          <w:sz w:val="24"/>
-        </w:rPr>
-        <w:t>blaim</w:t>
-      </w:r>
-      <w:proofErr w:type="spellEnd"/>
-      <w:r>
-        <w:rPr>
-          <w:rFonts w:ascii="Times New Roman" w:hAnsi="Times New Roman" w:cs="Times New Roman"/>
-          <w:sz w:val="24"/>
-        </w:rPr>
-        <w:t xml:space="preserve"> [1]</w:t>
+        <w:t xml:space="preserve"> wanted it fitted, no one help responsible, S relieved of blaim [1]</w:t>
       </w:r>
     </w:p>
     <w:p>
@@ -183,23 +151,7 @@
           <w:rFonts w:ascii="Times New Roman" w:hAnsi="Times New Roman" w:cs="Times New Roman"/>
           <w:sz w:val="24"/>
         </w:rPr>
-        <w:t xml:space="preserve">Robert </w:t>
-      </w:r>
-      <w:proofErr w:type="spellStart"/>
-      <w:r>
-        <w:rPr>
-          <w:rFonts w:ascii="Times New Roman" w:hAnsi="Times New Roman" w:cs="Times New Roman"/>
-          <w:sz w:val="24"/>
-        </w:rPr>
-        <w:t>Stockoton</w:t>
-      </w:r>
-      <w:proofErr w:type="spellEnd"/>
-      <w:r>
-        <w:rPr>
-          <w:rFonts w:ascii="Times New Roman" w:hAnsi="Times New Roman" w:cs="Times New Roman"/>
-          <w:sz w:val="24"/>
-        </w:rPr>
-        <w:t xml:space="preserve">, navy, </w:t>
+        <w:t xml:space="preserve">Robert Stockoton, navy, </w:t>
       </w:r>
       <w:r>
         <w:rPr>
@@ -249,23 +201,7 @@
           <w:rFonts w:ascii="Times New Roman" w:hAnsi="Times New Roman" w:cs="Times New Roman"/>
           <w:sz w:val="24"/>
         </w:rPr>
-        <w:t>First ship built with screw prop, not wheel, “Oregon” of Ericsson’s planning</w:t>
-      </w:r>
-      <w:proofErr w:type="gramStart"/>
-      <w:r>
-        <w:rPr>
-          <w:rFonts w:ascii="Times New Roman" w:hAnsi="Times New Roman" w:cs="Times New Roman"/>
-          <w:sz w:val="24"/>
-        </w:rPr>
-        <w:t>—“</w:t>
-      </w:r>
-      <w:proofErr w:type="gramEnd"/>
-      <w:r>
-        <w:rPr>
-          <w:rFonts w:ascii="Times New Roman" w:hAnsi="Times New Roman" w:cs="Times New Roman"/>
-          <w:sz w:val="24"/>
-        </w:rPr>
-        <w:t xml:space="preserve">Peacemaker” similar design, </w:t>
+        <w:t xml:space="preserve">First ship built with screw prop, not wheel, “Oregon” of Ericsson’s planning—“Peacemaker” similar design, </w:t>
       </w:r>
     </w:p>
     <w:p>
@@ -287,23 +223,7 @@
           <w:rFonts w:ascii="Times New Roman" w:hAnsi="Times New Roman" w:cs="Times New Roman"/>
           <w:sz w:val="24"/>
         </w:rPr>
-        <w:t xml:space="preserve">2 </w:t>
-      </w:r>
-      <w:proofErr w:type="gramStart"/>
-      <w:r>
-        <w:rPr>
-          <w:rFonts w:ascii="Times New Roman" w:hAnsi="Times New Roman" w:cs="Times New Roman"/>
-          <w:sz w:val="24"/>
-        </w:rPr>
-        <w:t>demonstration</w:t>
-      </w:r>
-      <w:proofErr w:type="gramEnd"/>
-      <w:r>
-        <w:rPr>
-          <w:rFonts w:ascii="Times New Roman" w:hAnsi="Times New Roman" w:cs="Times New Roman"/>
-          <w:sz w:val="24"/>
-        </w:rPr>
-        <w:t xml:space="preserve"> “voyages”/days beforehand, </w:t>
+        <w:t xml:space="preserve">2 demonstration “voyages”/days beforehand, </w:t>
       </w:r>
       <w:r>
         <w:rPr>
@@ -372,6 +292,73 @@
           <w:sz w:val="24"/>
         </w:rPr>
         <w:t>Wrought iron, not cast, joint effort ordered by Stockton</w:t>
+      </w:r>
+    </w:p>
+    <w:p>
+      <w:pPr>
+        <w:rPr>
+          <w:rFonts w:ascii="Times New Roman" w:hAnsi="Times New Roman" w:cs="Times New Roman"/>
+          <w:sz w:val="24"/>
+        </w:rPr>
+      </w:pPr>
+      <w:r>
+        <w:rPr>
+          <w:rFonts w:ascii="Times New Roman" w:hAnsi="Times New Roman" w:cs="Times New Roman"/>
+          <w:sz w:val="24"/>
+        </w:rPr>
+        <w:t>William Crane: chief of Bureau of Ordnance and Hydrography</w:t>
+      </w:r>
+    </w:p>
+    <w:p>
+      <w:pPr>
+        <w:rPr>
+          <w:rFonts w:ascii="Times New Roman" w:hAnsi="Times New Roman" w:cs="Times New Roman"/>
+          <w:sz w:val="24"/>
+        </w:rPr>
+      </w:pPr>
+      <w:r>
+        <w:rPr>
+          <w:rFonts w:ascii="Times New Roman" w:hAnsi="Times New Roman" w:cs="Times New Roman"/>
+          <w:sz w:val="24"/>
+        </w:rPr>
+        <w:t>Oregon cracked and had hoops fitted and shrunk</w:t>
+      </w:r>
+      <w:r>
+        <w:rPr>
+          <w:rFonts w:ascii="Times New Roman" w:hAnsi="Times New Roman" w:cs="Times New Roman"/>
+          <w:sz w:val="24"/>
+        </w:rPr>
+        <w:t>—switch to welding and Amer metal in Peacemaker</w:t>
+      </w:r>
+    </w:p>
+    <w:p>
+      <w:pPr>
+        <w:rPr>
+          <w:rFonts w:ascii="Times New Roman" w:hAnsi="Times New Roman" w:cs="Times New Roman"/>
+          <w:sz w:val="24"/>
+        </w:rPr>
+      </w:pPr>
+      <w:r>
+        <w:rPr>
+          <w:rFonts w:ascii="Times New Roman" w:hAnsi="Times New Roman" w:cs="Times New Roman"/>
+          <w:sz w:val="24"/>
+        </w:rPr>
+        <w:t>Stockton pushed ahead against/without oversight</w:t>
+      </w:r>
+    </w:p>
+    <w:p>
+      <w:pPr>
+        <w:rPr>
+          <w:rFonts w:ascii="Times New Roman" w:hAnsi="Times New Roman" w:cs="Times New Roman"/>
+          <w:sz w:val="24"/>
+        </w:rPr>
+      </w:pPr>
+      <w:r>
+        <w:rPr>
+          <w:rFonts w:ascii="Times New Roman" w:hAnsi="Times New Roman" w:cs="Times New Roman"/>
+          <w:sz w:val="24"/>
+        </w:rPr>
+        <w:t>Both +/- opinions</w:t>
       </w:r>
     </w:p>
     <w:p>
@@ -383,6 +370,14 @@
       </w:pPr>
       <w:bookmarkStart w:id="0" w:name="_GoBack"/>
       <w:bookmarkEnd w:id="0"/>
+    </w:p>
+    <w:p>
+      <w:pPr>
+        <w:rPr>
+          <w:rFonts w:ascii="Times New Roman" w:hAnsi="Times New Roman" w:cs="Times New Roman"/>
+          <w:sz w:val="24"/>
+        </w:rPr>
+      </w:pPr>
     </w:p>
     <w:p>
       <w:pPr>

</xml_diff>

<commit_message>
inverse kinematics, paper research, & status report
</commit_message>
<xml_diff>
--- a/HST 318/Engineering Disaster Paper.docx
+++ b/HST 318/Engineering Disaster Paper.docx
@@ -91,6 +91,29 @@
         <w:rPr>
           <w:rFonts w:ascii="Times New Roman" w:hAnsi="Times New Roman" w:cs="Times New Roman"/>
           <w:sz w:val="24"/>
+          <w:u w:val="single"/>
+        </w:rPr>
+        <w:t>Sources:</w:t>
+      </w:r>
+      <w:r>
+        <w:rPr>
+          <w:rFonts w:ascii="Times New Roman" w:hAnsi="Times New Roman" w:cs="Times New Roman"/>
+          <w:sz w:val="24"/>
+        </w:rPr>
+        <w:t xml:space="preserve"> ?</w:t>
+      </w:r>
+    </w:p>
+    <w:p>
+      <w:pPr>
+        <w:rPr>
+          <w:rFonts w:ascii="Times New Roman" w:hAnsi="Times New Roman" w:cs="Times New Roman"/>
+          <w:sz w:val="24"/>
+        </w:rPr>
+      </w:pPr>
+      <w:r>
+        <w:rPr>
+          <w:rFonts w:ascii="Times New Roman" w:hAnsi="Times New Roman" w:cs="Times New Roman"/>
+          <w:sz w:val="24"/>
         </w:rPr>
         <w:t>[1]</w:t>
       </w:r>
@@ -151,7 +174,14 @@
           <w:rFonts w:ascii="Times New Roman" w:hAnsi="Times New Roman" w:cs="Times New Roman"/>
           <w:sz w:val="24"/>
         </w:rPr>
-        <w:t xml:space="preserve">Robert Stockoton, navy, </w:t>
+        <w:t>Robert Stock</w:t>
+      </w:r>
+      <w:r>
+        <w:rPr>
+          <w:rFonts w:ascii="Times New Roman" w:hAnsi="Times New Roman" w:cs="Times New Roman"/>
+          <w:sz w:val="24"/>
+        </w:rPr>
+        <w:t xml:space="preserve">ton, navy, </w:t>
       </w:r>
       <w:r>
         <w:rPr>
@@ -237,6 +267,7 @@
       <w:pPr>
         <w:rPr>
           <w:rFonts w:ascii="Times New Roman" w:hAnsi="Times New Roman" w:cs="Times New Roman"/>
+          <w:strike/>
           <w:sz w:val="24"/>
         </w:rPr>
       </w:pPr>
@@ -244,6 +275,7 @@
         <w:rPr>
           <w:rFonts w:ascii="Times New Roman" w:hAnsi="Times New Roman" w:cs="Times New Roman"/>
           <w:i/>
+          <w:strike/>
           <w:sz w:val="24"/>
         </w:rPr>
         <w:t>1 lead in note at end</w:t>
@@ -368,8 +400,529 @@
           <w:sz w:val="24"/>
         </w:rPr>
       </w:pPr>
+      <w:r>
+        <w:rPr>
+          <w:rFonts w:ascii="Times New Roman" w:hAnsi="Times New Roman" w:cs="Times New Roman"/>
+          <w:sz w:val="24"/>
+        </w:rPr>
+        <w:t>Stockton both politics and engineering</w:t>
+      </w:r>
+    </w:p>
+    <w:p>
+      <w:pPr>
+        <w:rPr>
+          <w:rFonts w:ascii="Times New Roman" w:hAnsi="Times New Roman" w:cs="Times New Roman"/>
+          <w:sz w:val="24"/>
+        </w:rPr>
+      </w:pPr>
+      <w:r>
+        <w:rPr>
+          <w:rFonts w:ascii="Times New Roman" w:hAnsi="Times New Roman" w:cs="Times New Roman"/>
+          <w:sz w:val="24"/>
+        </w:rPr>
+        <w:t xml:space="preserve">[4] </w:t>
+      </w:r>
+      <w:r>
+        <w:rPr>
+          <w:rFonts w:ascii="Times New Roman" w:hAnsi="Times New Roman" w:cs="Times New Roman"/>
+          <w:sz w:val="24"/>
+        </w:rPr>
+        <w:t>Book Explosion on Potomac</w:t>
+      </w:r>
+    </w:p>
+    <w:p>
+      <w:pPr>
+        <w:rPr>
+          <w:rFonts w:ascii="Times New Roman" w:hAnsi="Times New Roman" w:cs="Times New Roman"/>
+          <w:sz w:val="24"/>
+        </w:rPr>
+      </w:pPr>
+      <w:r>
+        <w:rPr>
+          <w:rFonts w:ascii="Times New Roman" w:hAnsi="Times New Roman" w:cs="Times New Roman"/>
+          <w:sz w:val="24"/>
+        </w:rPr>
+        <w:t>Unexpected?</w:t>
+      </w:r>
+    </w:p>
+    <w:p>
+      <w:pPr>
+        <w:rPr>
+          <w:rFonts w:ascii="Times New Roman" w:hAnsi="Times New Roman" w:cs="Times New Roman"/>
+          <w:sz w:val="24"/>
+        </w:rPr>
+      </w:pPr>
+      <w:r>
+        <w:rPr>
+          <w:rFonts w:ascii="Times New Roman" w:hAnsi="Times New Roman" w:cs="Times New Roman"/>
+          <w:sz w:val="24"/>
+        </w:rPr>
+        <w:t>Tyler wanted to modernize navy</w:t>
+      </w:r>
+    </w:p>
+    <w:p>
+      <w:pPr>
+        <w:rPr>
+          <w:rFonts w:ascii="Times New Roman" w:hAnsi="Times New Roman" w:cs="Times New Roman"/>
+          <w:sz w:val="24"/>
+        </w:rPr>
+      </w:pPr>
+      <w:r>
+        <w:rPr>
+          <w:rFonts w:ascii="Times New Roman" w:hAnsi="Times New Roman" w:cs="Times New Roman"/>
+          <w:sz w:val="24"/>
+        </w:rPr>
+        <w:t xml:space="preserve">[5] </w:t>
+      </w:r>
+      <w:r>
+        <w:rPr>
+          <w:rFonts w:ascii="Times New Roman" w:hAnsi="Times New Roman" w:cs="Times New Roman"/>
+          <w:sz w:val="24"/>
+        </w:rPr>
+        <w:t>Canon text &amp;/or textbook</w:t>
+      </w:r>
+    </w:p>
+    <w:p>
+      <w:pPr>
+        <w:rPr>
+          <w:rFonts w:ascii="Times New Roman" w:hAnsi="Times New Roman" w:cs="Times New Roman"/>
+          <w:sz w:val="24"/>
+        </w:rPr>
+      </w:pPr>
+      <w:r>
+        <w:rPr>
+          <w:rFonts w:ascii="Times New Roman" w:hAnsi="Times New Roman" w:cs="Times New Roman"/>
+          <w:sz w:val="24"/>
+        </w:rPr>
+        <w:t>Heat treating wrought iron bad</w:t>
+      </w:r>
+    </w:p>
+    <w:p>
+      <w:pPr>
+        <w:rPr>
+          <w:rFonts w:ascii="Times New Roman" w:hAnsi="Times New Roman" w:cs="Times New Roman"/>
+          <w:sz w:val="24"/>
+        </w:rPr>
+      </w:pPr>
+      <w:r>
+        <w:rPr>
+          <w:rFonts w:ascii="Times New Roman" w:hAnsi="Times New Roman" w:cs="Times New Roman"/>
+          <w:sz w:val="24"/>
+        </w:rPr>
+        <w:lastRenderedPageBreak/>
+        <w:t>Find something about welding</w:t>
+      </w:r>
+    </w:p>
+    <w:p>
+      <w:pPr>
+        <w:rPr>
+          <w:rFonts w:ascii="Times New Roman" w:hAnsi="Times New Roman" w:cs="Times New Roman"/>
+          <w:sz w:val="24"/>
+        </w:rPr>
+      </w:pPr>
+      <w:r>
+        <w:rPr>
+          <w:rFonts w:ascii="Times New Roman" w:hAnsi="Times New Roman" w:cs="Times New Roman"/>
+          <w:sz w:val="24"/>
+        </w:rPr>
+        <w:t xml:space="preserve">[6] </w:t>
+      </w:r>
+      <w:r>
+        <w:rPr>
+          <w:rFonts w:ascii="Times New Roman" w:hAnsi="Times New Roman" w:cs="Times New Roman"/>
+          <w:sz w:val="24"/>
+        </w:rPr>
+        <w:t xml:space="preserve">Life of </w:t>
+      </w:r>
+      <w:r>
+        <w:rPr>
+          <w:rFonts w:ascii="Times New Roman" w:hAnsi="Times New Roman" w:cs="Times New Roman"/>
+          <w:sz w:val="24"/>
+        </w:rPr>
+        <w:t>John Ericsson</w:t>
+      </w:r>
+    </w:p>
+    <w:p>
+      <w:pPr>
+        <w:rPr>
+          <w:rFonts w:ascii="Times New Roman" w:hAnsi="Times New Roman" w:cs="Times New Roman"/>
+          <w:sz w:val="24"/>
+        </w:rPr>
+      </w:pPr>
+      <w:r>
+        <w:rPr>
+          <w:rFonts w:ascii="Times New Roman" w:hAnsi="Times New Roman" w:cs="Times New Roman"/>
+          <w:sz w:val="24"/>
+        </w:rPr>
+        <w:t>Much heavier and wider in diameter, same bore</w:t>
+      </w:r>
+      <w:r>
+        <w:rPr>
+          <w:rFonts w:ascii="Times New Roman" w:hAnsi="Times New Roman" w:cs="Times New Roman"/>
+          <w:sz w:val="24"/>
+        </w:rPr>
+        <w:t>, finished under E’s directions</w:t>
+      </w:r>
+    </w:p>
+    <w:p>
+      <w:pPr>
+        <w:rPr>
+          <w:rFonts w:ascii="Times New Roman" w:hAnsi="Times New Roman" w:cs="Times New Roman"/>
+          <w:sz w:val="24"/>
+        </w:rPr>
+      </w:pPr>
+      <w:r>
+        <w:rPr>
+          <w:rFonts w:ascii="Times New Roman" w:hAnsi="Times New Roman" w:cs="Times New Roman"/>
+          <w:sz w:val="24"/>
+        </w:rPr>
+        <w:t>Amer iron was supposed to be higher quality</w:t>
+      </w:r>
+    </w:p>
+    <w:p>
+      <w:pPr>
+        <w:rPr>
+          <w:rFonts w:ascii="Times New Roman" w:hAnsi="Times New Roman" w:cs="Times New Roman"/>
+          <w:sz w:val="24"/>
+        </w:rPr>
+      </w:pPr>
+      <w:r>
+        <w:rPr>
+          <w:rFonts w:ascii="Times New Roman" w:hAnsi="Times New Roman" w:cs="Times New Roman"/>
+          <w:sz w:val="24"/>
+        </w:rPr>
+        <w:t>“thoroughly tested by charges varying from twenty-five to fifty pounds”</w:t>
+      </w:r>
+    </w:p>
+    <w:p>
+      <w:pPr>
+        <w:rPr>
+          <w:rFonts w:ascii="Times New Roman" w:hAnsi="Times New Roman" w:cs="Times New Roman"/>
+          <w:sz w:val="24"/>
+        </w:rPr>
+      </w:pPr>
+      <w:r>
+        <w:rPr>
+          <w:rFonts w:ascii="Times New Roman" w:hAnsi="Times New Roman" w:cs="Times New Roman"/>
+          <w:sz w:val="24"/>
+        </w:rPr>
+        <w:t>S confident because tested on ship</w:t>
+      </w:r>
+    </w:p>
+    <w:p>
+      <w:pPr>
+        <w:rPr>
+          <w:rFonts w:ascii="Times New Roman" w:hAnsi="Times New Roman" w:cs="Times New Roman"/>
+          <w:sz w:val="24"/>
+        </w:rPr>
+      </w:pPr>
+      <w:r>
+        <w:rPr>
+          <w:rFonts w:ascii="Times New Roman" w:hAnsi="Times New Roman" w:cs="Times New Roman"/>
+          <w:sz w:val="24"/>
+        </w:rPr>
+        <w:t>Banded guns became popular</w:t>
+      </w:r>
+    </w:p>
+    <w:p>
+      <w:pPr>
+        <w:rPr>
+          <w:rFonts w:ascii="Times New Roman" w:hAnsi="Times New Roman" w:cs="Times New Roman"/>
+          <w:sz w:val="24"/>
+        </w:rPr>
+      </w:pPr>
+      <w:r>
+        <w:rPr>
+          <w:rFonts w:ascii="Times New Roman" w:hAnsi="Times New Roman" w:cs="Times New Roman"/>
+          <w:sz w:val="24"/>
+        </w:rPr>
+        <w:t>Europe asked why Amer did not cont in heavy wrough</w:t>
+      </w:r>
+      <w:r>
+        <w:rPr>
+          <w:rFonts w:ascii="Times New Roman" w:hAnsi="Times New Roman" w:cs="Times New Roman"/>
+          <w:sz w:val="24"/>
+        </w:rPr>
+        <w:t>t iron guns after inventing them</w:t>
+      </w:r>
       <w:bookmarkStart w:id="0" w:name="_GoBack"/>
       <w:bookmarkEnd w:id="0"/>
+    </w:p>
+    <w:p>
+      <w:pPr>
+        <w:rPr>
+          <w:rFonts w:ascii="Times New Roman" w:hAnsi="Times New Roman" w:cs="Times New Roman"/>
+          <w:sz w:val="24"/>
+        </w:rPr>
+      </w:pPr>
+      <w:r>
+        <w:rPr>
+          <w:rFonts w:ascii="Times New Roman" w:hAnsi="Times New Roman" w:cs="Times New Roman"/>
+          <w:sz w:val="24"/>
+        </w:rPr>
+        <w:t>[7] The Man who Made the Monitor</w:t>
+      </w:r>
+    </w:p>
+    <w:p>
+      <w:pPr>
+        <w:rPr>
+          <w:rFonts w:ascii="Times New Roman" w:hAnsi="Times New Roman" w:cs="Times New Roman"/>
+          <w:sz w:val="24"/>
+        </w:rPr>
+      </w:pPr>
+      <w:r>
+        <w:rPr>
+          <w:rFonts w:ascii="Times New Roman" w:hAnsi="Times New Roman" w:cs="Times New Roman"/>
+          <w:sz w:val="24"/>
+        </w:rPr>
+        <w:t xml:space="preserve">Found navy backwards, </w:t>
+      </w:r>
+      <w:r>
+        <w:rPr>
+          <w:rFonts w:ascii="Times New Roman" w:hAnsi="Times New Roman" w:cs="Times New Roman"/>
+          <w:sz w:val="24"/>
+        </w:rPr>
+        <w:t>“this country requires no navy at all, let alone a steam navy”</w:t>
+      </w:r>
+    </w:p>
+    <w:p>
+      <w:pPr>
+        <w:rPr>
+          <w:rFonts w:ascii="Times New Roman" w:hAnsi="Times New Roman" w:cs="Times New Roman"/>
+          <w:sz w:val="24"/>
+        </w:rPr>
+      </w:pPr>
+      <w:r>
+        <w:rPr>
+          <w:rFonts w:ascii="Times New Roman" w:hAnsi="Times New Roman" w:cs="Times New Roman"/>
+          <w:sz w:val="24"/>
+        </w:rPr>
+        <w:t>Stockton friend of new pres, Ericsson drew up plans and wanted bigger</w:t>
+      </w:r>
+    </w:p>
+    <w:p>
+      <w:pPr>
+        <w:rPr>
+          <w:rFonts w:ascii="Times New Roman" w:hAnsi="Times New Roman" w:cs="Times New Roman"/>
+          <w:sz w:val="24"/>
+        </w:rPr>
+      </w:pPr>
+      <w:r>
+        <w:rPr>
+          <w:rFonts w:ascii="Times New Roman" w:hAnsi="Times New Roman" w:cs="Times New Roman"/>
+          <w:sz w:val="24"/>
+        </w:rPr>
+        <w:t>Eric not remunerated, le</w:t>
+      </w:r>
+      <w:r>
+        <w:rPr>
+          <w:rFonts w:ascii="Times New Roman" w:hAnsi="Times New Roman" w:cs="Times New Roman"/>
+          <w:sz w:val="24"/>
+        </w:rPr>
+        <w:t xml:space="preserve">ft payment for patent up to gov, </w:t>
+      </w:r>
+      <w:r>
+        <w:rPr>
+          <w:rFonts w:ascii="Times New Roman" w:hAnsi="Times New Roman" w:cs="Times New Roman"/>
+          <w:sz w:val="24"/>
+        </w:rPr>
+        <w:t>Stockton praised E</w:t>
+      </w:r>
+    </w:p>
+    <w:p>
+      <w:pPr>
+        <w:rPr>
+          <w:rFonts w:ascii="Times New Roman" w:hAnsi="Times New Roman" w:cs="Times New Roman"/>
+          <w:sz w:val="24"/>
+        </w:rPr>
+      </w:pPr>
+      <w:r>
+        <w:rPr>
+          <w:rFonts w:ascii="Times New Roman" w:hAnsi="Times New Roman" w:cs="Times New Roman"/>
+          <w:sz w:val="24"/>
+        </w:rPr>
+        <w:t>Wrought iron strong lengthwise, but weak transversely</w:t>
+      </w:r>
+    </w:p>
+    <w:p>
+      <w:pPr>
+        <w:rPr>
+          <w:rFonts w:ascii="Times New Roman" w:hAnsi="Times New Roman" w:cs="Times New Roman"/>
+          <w:sz w:val="24"/>
+        </w:rPr>
+      </w:pPr>
+      <w:r>
+        <w:rPr>
+          <w:rFonts w:ascii="Times New Roman" w:hAnsi="Times New Roman" w:cs="Times New Roman"/>
+          <w:sz w:val="24"/>
+        </w:rPr>
+        <w:t>“perfect in performance and safety”</w:t>
+      </w:r>
+    </w:p>
+    <w:p>
+      <w:pPr>
+        <w:rPr>
+          <w:rFonts w:ascii="Times New Roman" w:hAnsi="Times New Roman" w:cs="Times New Roman"/>
+          <w:sz w:val="24"/>
+        </w:rPr>
+      </w:pPr>
+      <w:r>
+        <w:rPr>
+          <w:rFonts w:ascii="Times New Roman" w:hAnsi="Times New Roman" w:cs="Times New Roman"/>
+          <w:sz w:val="24"/>
+        </w:rPr>
+        <w:t>Suggests S wanted Peacemaker to outdo E on ship and Oregon “Not satisfied with . . .”</w:t>
+      </w:r>
+    </w:p>
+    <w:p>
+      <w:pPr>
+        <w:rPr>
+          <w:rFonts w:ascii="Times New Roman" w:hAnsi="Times New Roman" w:cs="Times New Roman"/>
+          <w:sz w:val="24"/>
+        </w:rPr>
+      </w:pPr>
+      <w:r>
+        <w:rPr>
+          <w:rFonts w:ascii="Times New Roman" w:hAnsi="Times New Roman" w:cs="Times New Roman"/>
+          <w:sz w:val="24"/>
+        </w:rPr>
+        <w:t>“largest mass of iron every brought under the hammer”</w:t>
+      </w:r>
+    </w:p>
+    <w:p>
+      <w:pPr>
+        <w:rPr>
+          <w:rFonts w:ascii="Times New Roman" w:hAnsi="Times New Roman" w:cs="Times New Roman"/>
+          <w:sz w:val="24"/>
+        </w:rPr>
+      </w:pPr>
+      <w:r>
+        <w:rPr>
+          <w:rFonts w:ascii="Times New Roman" w:hAnsi="Times New Roman" w:cs="Times New Roman"/>
+          <w:sz w:val="24"/>
+        </w:rPr>
+        <w:t>E did not approve, S could not make a “wheelbarrow”, improper forging weakens considerably</w:t>
+      </w:r>
+    </w:p>
+    <w:p>
+      <w:pPr>
+        <w:rPr>
+          <w:rFonts w:ascii="Times New Roman" w:hAnsi="Times New Roman" w:cs="Times New Roman"/>
+          <w:sz w:val="24"/>
+        </w:rPr>
+      </w:pPr>
+      <w:r>
+        <w:rPr>
+          <w:rFonts w:ascii="Times New Roman" w:hAnsi="Times New Roman" w:cs="Times New Roman"/>
+          <w:sz w:val="24"/>
+        </w:rPr>
+        <w:t>“Nothing in history surpasses . . except moral daring of S”</w:t>
+      </w:r>
+    </w:p>
+    <w:p>
+      <w:pPr>
+        <w:rPr>
+          <w:rFonts w:ascii="Times New Roman" w:hAnsi="Times New Roman" w:cs="Times New Roman"/>
+          <w:sz w:val="24"/>
+        </w:rPr>
+      </w:pPr>
+      <w:r>
+        <w:rPr>
+          <w:rFonts w:ascii="Times New Roman" w:hAnsi="Times New Roman" w:cs="Times New Roman"/>
+          <w:sz w:val="24"/>
+        </w:rPr>
+        <w:t>“Peacemaker, a gun that had not been given the full U.S. Navy approval, was made of iron that was three-fourths the strength of Ericsson’s British built gun and poorly welded” – Naval Affairs Committee Board of Inquiry</w:t>
+      </w:r>
+    </w:p>
+    <w:p>
+      <w:pPr>
+        <w:rPr>
+          <w:rFonts w:ascii="Times New Roman" w:hAnsi="Times New Roman" w:cs="Times New Roman"/>
+          <w:sz w:val="24"/>
+        </w:rPr>
+      </w:pPr>
+      <w:r>
+        <w:rPr>
+          <w:rFonts w:ascii="Times New Roman" w:hAnsi="Times New Roman" w:cs="Times New Roman"/>
+          <w:sz w:val="24"/>
+        </w:rPr>
+        <w:t>“disaster unparalleled in history of American naval ordinance”</w:t>
+      </w:r>
+    </w:p>
+    <w:p>
+      <w:pPr>
+        <w:rPr>
+          <w:rFonts w:ascii="Times New Roman" w:hAnsi="Times New Roman" w:cs="Times New Roman"/>
+          <w:sz w:val="24"/>
+        </w:rPr>
+      </w:pPr>
+      <w:r>
+        <w:rPr>
+          <w:rFonts w:ascii="Times New Roman" w:hAnsi="Times New Roman" w:cs="Times New Roman"/>
+          <w:sz w:val="24"/>
+        </w:rPr>
+        <w:t xml:space="preserve">Response: limit explosive charge to 15 lbs, affected </w:t>
+      </w:r>
+      <w:r>
+        <w:rPr>
+          <w:rFonts w:ascii="Times New Roman" w:hAnsi="Times New Roman" w:cs="Times New Roman"/>
+          <w:i/>
+          <w:sz w:val="24"/>
+        </w:rPr>
+        <w:t xml:space="preserve">Monitor </w:t>
+      </w:r>
+      <w:r>
+        <w:rPr>
+          <w:rFonts w:ascii="Times New Roman" w:hAnsi="Times New Roman" w:cs="Times New Roman"/>
+          <w:sz w:val="24"/>
+        </w:rPr>
+        <w:t>draw, which could have handled more</w:t>
+      </w:r>
+    </w:p>
+    <w:p>
+      <w:pPr>
+        <w:rPr>
+          <w:rFonts w:ascii="Times New Roman" w:hAnsi="Times New Roman" w:cs="Times New Roman"/>
+          <w:sz w:val="24"/>
+        </w:rPr>
+      </w:pPr>
+      <w:r>
+        <w:rPr>
+          <w:rFonts w:ascii="Times New Roman" w:hAnsi="Times New Roman" w:cs="Times New Roman"/>
+          <w:sz w:val="24"/>
+        </w:rPr>
+        <w:t>S covered up and attribed to E</w:t>
+      </w:r>
+    </w:p>
+    <w:p>
+      <w:pPr>
+        <w:rPr>
+          <w:rFonts w:ascii="Times New Roman" w:hAnsi="Times New Roman" w:cs="Times New Roman"/>
+          <w:sz w:val="24"/>
+        </w:rPr>
+      </w:pPr>
+      <w:r>
+        <w:rPr>
+          <w:rFonts w:ascii="Times New Roman" w:hAnsi="Times New Roman" w:cs="Times New Roman"/>
+          <w:sz w:val="24"/>
+        </w:rPr>
+        <w:t xml:space="preserve">E didn’t want to appear, should have been subpoenaed; S used as opp to cast blame </w:t>
+      </w:r>
+    </w:p>
+    <w:p>
+      <w:pPr>
+        <w:rPr>
+          <w:rFonts w:ascii="Times New Roman" w:hAnsi="Times New Roman" w:cs="Times New Roman"/>
+          <w:sz w:val="24"/>
+        </w:rPr>
+      </w:pPr>
+      <w:r>
+        <w:rPr>
+          <w:rFonts w:ascii="Times New Roman" w:hAnsi="Times New Roman" w:cs="Times New Roman"/>
+          <w:sz w:val="24"/>
+        </w:rPr>
+        <w:t xml:space="preserve">Princeton was first w/ prop &amp; engines below waterline </w:t>
+      </w:r>
     </w:p>
     <w:p>
       <w:pPr>

</xml_diff>